<commit_message>
changed wkf env to make it more generic
</commit_message>
<xml_diff>
--- a/docs.docx
+++ b/docs.docx
@@ -54,23 +54,7 @@
           <w:rFonts w:hint="cs"/>
           <w:rtl/>
         </w:rPr>
-        <w:t xml:space="preserve"> בקישור </w:t>
-      </w:r>
-      <w:proofErr w:type="spellStart"/>
-      <w:r>
-        <w:rPr>
-          <w:rFonts w:hint="cs"/>
-          <w:rtl/>
-        </w:rPr>
-        <w:t>שמצויין</w:t>
-      </w:r>
-      <w:proofErr w:type="spellEnd"/>
-      <w:r>
-        <w:rPr>
-          <w:rFonts w:hint="cs"/>
-          <w:rtl/>
-        </w:rPr>
-        <w:t xml:space="preserve"> ב</w:t>
+        <w:t xml:space="preserve"> בקישור שמצויין ב</w:t>
       </w:r>
       <w:r>
         <w:rPr>
@@ -109,23 +93,7 @@
           <w:rFonts w:hint="cs"/>
           <w:rtl/>
         </w:rPr>
-        <w:t xml:space="preserve"> אך </w:t>
-      </w:r>
-      <w:proofErr w:type="spellStart"/>
-      <w:r>
-        <w:rPr>
-          <w:rFonts w:hint="cs"/>
-          <w:rtl/>
-        </w:rPr>
-        <w:t>העלתי</w:t>
-      </w:r>
-      <w:proofErr w:type="spellEnd"/>
-      <w:r>
-        <w:rPr>
-          <w:rFonts w:hint="cs"/>
-          <w:rtl/>
-        </w:rPr>
-        <w:t xml:space="preserve"> </w:t>
+        <w:t xml:space="preserve"> אך העלתי </w:t>
       </w:r>
       <w:r>
         <w:rPr>
@@ -262,33 +230,15 @@
         </w:rPr>
         <w:t xml:space="preserve"> שמשנה את ה</w:t>
       </w:r>
-      <w:proofErr w:type="spellStart"/>
       <w:r>
         <w:t>kubeconifg</w:t>
       </w:r>
-      <w:proofErr w:type="spellEnd"/>
-      <w:r>
-        <w:rPr>
-          <w:rFonts w:hint="cs"/>
-          <w:rtl/>
-        </w:rPr>
-        <w:t xml:space="preserve"> ככה שיפנה </w:t>
-      </w:r>
-      <w:proofErr w:type="spellStart"/>
-      <w:r>
-        <w:rPr>
-          <w:rFonts w:hint="cs"/>
-          <w:rtl/>
-        </w:rPr>
-        <w:t>לקלאסטר</w:t>
-      </w:r>
-      <w:proofErr w:type="spellEnd"/>
-      <w:r>
-        <w:rPr>
-          <w:rFonts w:hint="cs"/>
-          <w:rtl/>
-        </w:rPr>
-        <w:t xml:space="preserve"> המתאים, דיי נוח</w:t>
+      <w:r>
+        <w:rPr>
+          <w:rFonts w:hint="cs"/>
+          <w:rtl/>
+        </w:rPr>
+        <w:t xml:space="preserve"> ככה שיפנה לקלאסטר המתאים, דיי נוח</w:t>
       </w:r>
     </w:p>
     <w:p>
@@ -410,11 +360,9 @@
         </w:rPr>
         <w:t>בקשות לשימוש בסביבות שונות וקדומה ולכן אני מבין שאין כוונה לקחת את זה לכיוון הזה. ה</w:t>
       </w:r>
-      <w:proofErr w:type="spellStart"/>
       <w:r>
         <w:t>dockerfile</w:t>
       </w:r>
-      <w:proofErr w:type="spellEnd"/>
       <w:r>
         <w:rPr>
           <w:rFonts w:hint="cs"/>
@@ -452,11 +400,9 @@
         </w:rPr>
         <w:t>בהתחלה כשהשתמשתי ב</w:t>
       </w:r>
-      <w:proofErr w:type="spellStart"/>
       <w:r>
         <w:t>Minikube</w:t>
       </w:r>
-      <w:proofErr w:type="spellEnd"/>
       <w:r>
         <w:rPr>
           <w:rFonts w:hint="cs"/>
@@ -464,49 +410,15 @@
         </w:rPr>
         <w:t xml:space="preserve"> אז דחפתי ל</w:t>
       </w:r>
-      <w:proofErr w:type="spellStart"/>
       <w:r>
         <w:t>hub.docker</w:t>
       </w:r>
-      <w:proofErr w:type="spellEnd"/>
-      <w:r>
-        <w:rPr>
-          <w:rFonts w:hint="cs"/>
-          <w:rtl/>
-        </w:rPr>
-        <w:t xml:space="preserve"> אבל החלפתי את זה </w:t>
-      </w:r>
-      <w:proofErr w:type="spellStart"/>
-      <w:r>
-        <w:rPr>
-          <w:rFonts w:hint="cs"/>
-          <w:rtl/>
-        </w:rPr>
-        <w:t>לארטיפקט</w:t>
-      </w:r>
-      <w:proofErr w:type="spellEnd"/>
-      <w:r>
-        <w:rPr>
-          <w:rFonts w:hint="cs"/>
-          <w:rtl/>
-        </w:rPr>
-        <w:t xml:space="preserve"> מנגר </w:t>
-      </w:r>
-      <w:proofErr w:type="spellStart"/>
-      <w:r>
-        <w:rPr>
-          <w:rFonts w:hint="cs"/>
-          <w:rtl/>
-        </w:rPr>
-        <w:t>שהעלתי</w:t>
-      </w:r>
-      <w:proofErr w:type="spellEnd"/>
-      <w:r>
-        <w:rPr>
-          <w:rFonts w:hint="cs"/>
-          <w:rtl/>
-        </w:rPr>
-        <w:t xml:space="preserve"> על ה</w:t>
+      <w:r>
+        <w:rPr>
+          <w:rFonts w:hint="cs"/>
+          <w:rtl/>
+        </w:rPr>
+        <w:t xml:space="preserve"> אבל החלפתי את זה לארטיפקט מנגר שהעלתי על ה</w:t>
       </w:r>
       <w:r>
         <w:rPr>
@@ -594,23 +506,7 @@
           <w:rFonts w:hint="cs"/>
           <w:rtl/>
         </w:rPr>
-        <w:t xml:space="preserve">לפני ואמרתי עוד הזדמנות טובה + אם כבר </w:t>
-      </w:r>
-      <w:proofErr w:type="spellStart"/>
-      <w:r>
-        <w:rPr>
-          <w:rFonts w:hint="cs"/>
-          <w:rtl/>
-        </w:rPr>
-        <w:t>הכל</w:t>
-      </w:r>
-      <w:proofErr w:type="spellEnd"/>
-      <w:r>
-        <w:rPr>
-          <w:rFonts w:hint="cs"/>
-          <w:rtl/>
-        </w:rPr>
-        <w:t xml:space="preserve"> ב</w:t>
+        <w:t>לפני ואמרתי עוד הזדמנות טובה + אם כבר הכל ב</w:t>
       </w:r>
       <w:r>
         <w:rPr>
@@ -623,23 +519,7 @@
           <w:rFonts w:hint="cs"/>
           <w:rtl/>
         </w:rPr>
-        <w:t xml:space="preserve"> אז לא נסבך את המצב, יהיה יותר קל לכם גם לעקוב ולראות את </w:t>
-      </w:r>
-      <w:proofErr w:type="spellStart"/>
-      <w:r>
-        <w:rPr>
-          <w:rFonts w:hint="cs"/>
-          <w:rtl/>
-        </w:rPr>
-        <w:t>הכל</w:t>
-      </w:r>
-      <w:proofErr w:type="spellEnd"/>
-      <w:r>
-        <w:rPr>
-          <w:rFonts w:hint="cs"/>
-          <w:rtl/>
-        </w:rPr>
-        <w:t xml:space="preserve"> במקום אחד)</w:t>
+        <w:t xml:space="preserve"> אז לא נסבך את המצב, יהיה יותר קל לכם גם לעקוב ולראות את הכל במקום אחד)</w:t>
       </w:r>
     </w:p>
     <w:p>
@@ -683,21 +563,12 @@
         </w:rPr>
         <w:t xml:space="preserve"> יש צורך </w:t>
       </w:r>
-      <w:proofErr w:type="spellStart"/>
-      <w:r>
-        <w:rPr>
-          <w:rFonts w:hint="cs"/>
-          <w:rtl/>
-        </w:rPr>
-        <w:t>לקנפג</w:t>
-      </w:r>
-      <w:proofErr w:type="spellEnd"/>
-      <w:r>
-        <w:rPr>
-          <w:rFonts w:hint="cs"/>
-          <w:rtl/>
-        </w:rPr>
-        <w:t xml:space="preserve"> </w:t>
+      <w:r>
+        <w:rPr>
+          <w:rFonts w:hint="cs"/>
+          <w:rtl/>
+        </w:rPr>
+        <w:t xml:space="preserve">לקנפג </w:t>
       </w:r>
       <w:r>
         <w:t>workload identity provider</w:t>
@@ -811,23 +682,56 @@
           <w:rFonts w:hint="cs"/>
           <w:rtl/>
         </w:rPr>
-        <w:t xml:space="preserve">הורדתי את השימוש בסביבה </w:t>
-      </w:r>
-      <w:proofErr w:type="spellStart"/>
-      <w:r>
-        <w:rPr>
-          <w:rFonts w:hint="cs"/>
-          <w:rtl/>
-        </w:rPr>
-        <w:t>בגיט</w:t>
-      </w:r>
-      <w:proofErr w:type="spellEnd"/>
-      <w:r>
-        <w:rPr>
-          <w:rFonts w:hint="cs"/>
-          <w:rtl/>
-        </w:rPr>
-        <w:t xml:space="preserve"> כי כפי שאמרתי קודם אנחנו הרי על סביבה אחת אז מיותר</w:t>
+        <w:t>הוספתי שלב ל</w:t>
+      </w:r>
+      <w:r>
+        <w:rPr>
+          <w:rFonts w:hint="cs"/>
+        </w:rPr>
+        <w:t>TEST</w:t>
+      </w:r>
+    </w:p>
+    <w:p>
+      <w:pPr>
+        <w:pStyle w:val="a3"/>
+        <w:bidi/>
+      </w:pPr>
+      <w:r>
+        <w:rPr>
+          <w:rFonts w:hint="cs"/>
+          <w:rtl/>
+        </w:rPr>
+        <w:t>הורדתי את השימוש בסביבה בגיט כי כפי שאמרתי קודם אנחנו הרי על סביבה אחת אז מיותר</w:t>
+      </w:r>
+      <w:r>
+        <w:t>.</w:t>
+      </w:r>
+    </w:p>
+    <w:p>
+      <w:pPr>
+        <w:pStyle w:val="a3"/>
+        <w:bidi/>
+        <w:rPr>
+          <w:rFonts w:hint="cs"/>
+          <w:rtl/>
+        </w:rPr>
+      </w:pPr>
+      <w:r>
+        <w:rPr>
+          <w:rFonts w:hint="cs"/>
+          <w:rtl/>
+        </w:rPr>
+        <w:t>שומר על ה</w:t>
+      </w:r>
+      <w:r>
+        <w:t>pipeline</w:t>
+      </w:r>
+      <w:r>
+        <w:rPr>
+          <w:rFonts w:hint="cs"/>
+          <w:rtl/>
+        </w:rPr>
+        <w:t xml:space="preserve"> כמה שיותר גנרי</w:t>
       </w:r>
     </w:p>
     <w:p>
@@ -844,17 +748,8 @@
           <w:rFonts w:hint="cs"/>
           <w:rtl/>
         </w:rPr>
-        <w:t xml:space="preserve">עם </w:t>
-      </w:r>
-      <w:proofErr w:type="spellStart"/>
-      <w:r>
-        <w:rPr>
-          <w:rFonts w:hint="cs"/>
-          <w:rtl/>
-        </w:rPr>
-        <w:t>הלמעלה</w:t>
-      </w:r>
-      <w:proofErr w:type="spellEnd"/>
+        <w:t>עם הלמעלה</w:t>
+      </w:r>
     </w:p>
     <w:p>
       <w:pPr>
@@ -870,7 +765,113 @@
           <w:rFonts w:hint="cs"/>
           <w:rtl/>
         </w:rPr>
-        <w:t xml:space="preserve">בנוגע לבדיקות, </w:t>
+        <w:t xml:space="preserve">שמתי את הבדיקות באותו </w:t>
+      </w:r>
+      <w:r>
+        <w:rPr>
+          <w:rFonts w:hint="cs"/>
+        </w:rPr>
+        <w:t>IMAGE</w:t>
+      </w:r>
+      <w:r>
+        <w:rPr>
+          <w:rFonts w:hint="cs"/>
+          <w:rtl/>
+        </w:rPr>
+        <w:t xml:space="preserve"> שגם יבוצע לו </w:t>
+      </w:r>
+      <w:r>
+        <w:rPr>
+          <w:rFonts w:hint="cs"/>
+        </w:rPr>
+        <w:t>PUBLISH</w:t>
+      </w:r>
+      <w:r>
+        <w:rPr>
+          <w:rFonts w:hint="cs"/>
+          <w:rtl/>
+        </w:rPr>
+        <w:t xml:space="preserve"> ולאחר שיצרנו אותו פשוט עשיתי </w:t>
+      </w:r>
+      <w:r>
+        <w:t>docker compose run</w:t>
+      </w:r>
+      <w:r>
+        <w:rPr>
+          <w:rFonts w:hint="cs"/>
+          <w:rtl/>
+        </w:rPr>
+        <w:t xml:space="preserve"> שיריץ </w:t>
+      </w:r>
+      <w:r>
+        <w:t>pytest</w:t>
+      </w:r>
+      <w:r>
+        <w:rPr>
+          <w:rFonts w:hint="cs"/>
+          <w:rtl/>
+        </w:rPr>
+        <w:t xml:space="preserve"> שבתכלס בודק אם חזרה לנו תשובה והיא מה שמצופה(</w:t>
+      </w:r>
+      <w:r>
+        <w:t>hello world</w:t>
+      </w:r>
+      <w:r>
+        <w:rPr>
+          <w:rFonts w:hint="cs"/>
+          <w:rtl/>
+        </w:rPr>
+        <w:t xml:space="preserve">). יש מלא דרכים לבצע את זה(סוגי בדיקות שונות, </w:t>
+      </w:r>
+      <w:r>
+        <w:t>image</w:t>
+      </w:r>
+      <w:r>
+        <w:rPr>
+          <w:rFonts w:hint="cs"/>
+          <w:rtl/>
+        </w:rPr>
+        <w:t xml:space="preserve">ים שונים, </w:t>
+      </w:r>
+      <w:r>
+        <w:t>multi stage</w:t>
+      </w:r>
+      <w:r>
+        <w:rPr>
+          <w:rFonts w:hint="cs"/>
+          <w:rtl/>
+        </w:rPr>
+        <w:t xml:space="preserve">ים, </w:t>
+      </w:r>
+      <w:r>
+        <w:t>docker compose</w:t>
+      </w:r>
+      <w:r>
+        <w:rPr>
+          <w:rFonts w:hint="cs"/>
+          <w:rtl/>
+        </w:rPr>
+        <w:t xml:space="preserve">ים שונים וכו וכו) אבל בסוף החלטתי </w:t>
+      </w:r>
+      <w:r>
+        <w:rPr>
+          <w:rFonts w:hint="cs"/>
+          <w:rtl/>
+        </w:rPr>
+        <w:t xml:space="preserve">לשמור על הפשטות ולא לבצע </w:t>
+      </w:r>
+      <w:r>
+        <w:rPr>
+          <w:rFonts w:hint="cs"/>
+        </w:rPr>
+        <w:t>OVERENGINEERING</w:t>
+      </w:r>
+      <w:r>
+        <w:rPr>
+          <w:rFonts w:hint="cs"/>
+          <w:rtl/>
+        </w:rPr>
+        <w:t>.</w:t>
       </w:r>
     </w:p>
     <w:p>
@@ -900,29 +901,11 @@
           <w:rFonts w:hint="cs"/>
           <w:rtl/>
         </w:rPr>
-        <w:t xml:space="preserve"> של </w:t>
-      </w:r>
-      <w:proofErr w:type="spellStart"/>
-      <w:r>
-        <w:rPr>
-          <w:rFonts w:hint="cs"/>
-          <w:rtl/>
-        </w:rPr>
-        <w:t>גיט</w:t>
-      </w:r>
-      <w:proofErr w:type="spellEnd"/>
-      <w:r>
-        <w:rPr>
-          <w:rFonts w:hint="cs"/>
-          <w:rtl/>
-        </w:rPr>
-        <w:t xml:space="preserve"> הם השתמשו ב</w:t>
-      </w:r>
-      <w:proofErr w:type="spellStart"/>
+        <w:t xml:space="preserve"> של גיט הם השתמשו ב</w:t>
+      </w:r>
       <w:r>
         <w:t>kustomize</w:t>
       </w:r>
-      <w:proofErr w:type="spellEnd"/>
       <w:r>
         <w:rPr>
           <w:rFonts w:hint="cs"/>

</xml_diff>